<commit_message>
basic html and css updates
</commit_message>
<xml_diff>
--- a/site-plan.docx
+++ b/site-plan.docx
@@ -78,14 +78,8 @@
           <w:rFonts w:eastAsia="Times New Roman"/>
           <w:noProof/>
         </w:rPr>
-      </w:r>
-      <w:r>
-        <w:rPr>
-          <w:rFonts w:eastAsia="Times New Roman"/>
-          <w:noProof/>
-        </w:rPr>
-        <w:pict w14:anchorId="75FCC9A1">
-          <v:rect id="_x0000_i1025" alt="" style="width:468pt;height:.05pt;mso-width-percent:0;mso-height-percent:0;mso-width-percent:0;mso-height-percent:0" o:hralign="center" o:hrstd="t" o:hr="t" fillcolor="#a0a0a0" stroked="f"/>
+        <w:pict w14:anchorId="50E3AC7D">
+          <v:rect id="_x0000_i1029" alt="" style="width:468pt;height:.05pt;mso-width-percent:0;mso-height-percent:0;mso-width-percent:0;mso-height-percent:0" o:hralign="center" o:hrstd="t" o:hr="t" fillcolor="#a0a0a0" stroked="f"/>
         </w:pict>
       </w:r>
     </w:p>
@@ -197,14 +191,8 @@
           <w:rFonts w:eastAsia="Times New Roman"/>
           <w:noProof/>
         </w:rPr>
-      </w:r>
-      <w:r>
-        <w:rPr>
-          <w:rFonts w:eastAsia="Times New Roman"/>
-          <w:noProof/>
-        </w:rPr>
-        <w:pict w14:anchorId="353FE91A">
-          <v:rect id="_x0000_i1026" alt="" style="width:468pt;height:.05pt;mso-width-percent:0;mso-height-percent:0;mso-width-percent:0;mso-height-percent:0" o:hralign="center" o:hrstd="t" o:hr="t" fillcolor="#a0a0a0" stroked="f"/>
+        <w:pict w14:anchorId="70F91085">
+          <v:rect id="_x0000_i1028" alt="" style="width:468pt;height:.05pt;mso-width-percent:0;mso-height-percent:0;mso-width-percent:0;mso-height-percent:0" o:hralign="center" o:hrstd="t" o:hr="t" fillcolor="#a0a0a0" stroked="f"/>
         </w:pict>
       </w:r>
     </w:p>
@@ -318,13 +306,7 @@
           <w:rFonts w:eastAsia="Times New Roman"/>
           <w:noProof/>
         </w:rPr>
-      </w:r>
-      <w:r>
-        <w:rPr>
-          <w:rFonts w:eastAsia="Times New Roman"/>
-          <w:noProof/>
-        </w:rPr>
-        <w:pict w14:anchorId="7CF0E329">
+        <w:pict w14:anchorId="71E96CAB">
           <v:rect id="_x0000_i1027" alt="" style="width:468pt;height:.05pt;mso-width-percent:0;mso-height-percent:0;mso-width-percent:0;mso-height-percent:0" o:hralign="center" o:hrstd="t" o:hr="t" fillcolor="#a0a0a0" stroked="f"/>
         </w:pict>
       </w:r>
@@ -706,16 +688,8 @@
         <w:rPr>
           <w:rFonts w:eastAsia="Times New Roman"/>
         </w:rPr>
-        <w:t xml:space="preserve"> "Eagle Lake", </w:t>
-      </w:r>
-      <w:proofErr w:type="gramStart"/>
-      <w:r>
-        <w:rPr>
-          <w:rFonts w:eastAsia="Times New Roman"/>
-        </w:rPr>
-        <w:t>serif;</w:t>
-      </w:r>
-      <w:proofErr w:type="gramEnd"/>
+        <w:t xml:space="preserve"> "Eagle Lake", serif;</w:t>
+      </w:r>
     </w:p>
     <w:p>
       <w:pPr>
@@ -744,30 +718,8 @@
         <w:rPr>
           <w:rFonts w:eastAsia="Times New Roman"/>
         </w:rPr>
-        <w:t>"</w:t>
-      </w:r>
-      <w:proofErr w:type="spellStart"/>
-      <w:r>
-        <w:rPr>
-          <w:rFonts w:eastAsia="Times New Roman"/>
-        </w:rPr>
-        <w:t>Electrolize</w:t>
-      </w:r>
-      <w:proofErr w:type="spellEnd"/>
-      <w:r>
-        <w:rPr>
-          <w:rFonts w:eastAsia="Times New Roman"/>
-        </w:rPr>
-        <w:t>", sans-</w:t>
-      </w:r>
-      <w:proofErr w:type="gramStart"/>
-      <w:r>
-        <w:rPr>
-          <w:rFonts w:eastAsia="Times New Roman"/>
-        </w:rPr>
-        <w:t>serif;</w:t>
-      </w:r>
-      <w:proofErr w:type="gramEnd"/>
+        <w:t>"Electrolize", sans-serif;</w:t>
+      </w:r>
     </w:p>
     <w:p>
       <w:pPr>
@@ -782,14 +734,8 @@
           <w:rFonts w:eastAsia="Times New Roman"/>
           <w:noProof/>
         </w:rPr>
-      </w:r>
-      <w:r>
-        <w:rPr>
-          <w:rFonts w:eastAsia="Times New Roman"/>
-          <w:noProof/>
-        </w:rPr>
-        <w:pict w14:anchorId="5E8E6CE7">
-          <v:rect id="_x0000_i1028" alt="" style="width:468pt;height:.05pt;mso-width-percent:0;mso-height-percent:0;mso-width-percent:0;mso-height-percent:0" o:hralign="center" o:hrstd="t" o:hr="t" fillcolor="#a0a0a0" stroked="f"/>
+        <w:pict w14:anchorId="1C1BDC79">
+          <v:rect id="_x0000_i1026" alt="" style="width:468pt;height:.05pt;mso-width-percent:0;mso-height-percent:0;mso-width-percent:0;mso-height-percent:0" o:hralign="center" o:hrstd="t" o:hr="t" fillcolor="#a0a0a0" stroked="f"/>
         </w:pict>
       </w:r>
     </w:p>
@@ -874,14 +820,8 @@
           <w:rFonts w:eastAsia="Times New Roman"/>
           <w:noProof/>
         </w:rPr>
-      </w:r>
-      <w:r>
-        <w:rPr>
-          <w:rFonts w:eastAsia="Times New Roman"/>
-          <w:noProof/>
-        </w:rPr>
-        <w:pict w14:anchorId="167B79FD">
-          <v:rect id="_x0000_i1029" alt="" style="width:468pt;height:.05pt;mso-width-percent:0;mso-height-percent:0;mso-width-percent:0;mso-height-percent:0" o:hralign="center" o:hrstd="t" o:hr="t" fillcolor="#a0a0a0" stroked="f"/>
+        <w:pict w14:anchorId="007F7E4E">
+          <v:rect id="_x0000_i1025" alt="" style="width:468pt;height:.05pt;mso-width-percent:0;mso-height-percent:0;mso-width-percent:0;mso-height-percent:0" o:hralign="center" o:hrstd="t" o:hr="t" fillcolor="#a0a0a0" stroked="f"/>
         </w:pict>
       </w:r>
     </w:p>
@@ -957,8 +897,8 @@
           <w:noProof/>
         </w:rPr>
         <w:drawing>
-          <wp:inline distT="0" distB="0" distL="0" distR="0" wp14:anchorId="1AB7A6DD" wp14:editId="455C0919">
-            <wp:extent cx="1562100" cy="1562100"/>
+          <wp:inline distT="0" distB="0" distL="0" distR="0" wp14:anchorId="1AB7A6DD" wp14:editId="2DB0AEC5">
+            <wp:extent cx="1842770" cy="1842770"/>
             <wp:effectExtent l="0" t="0" r="0" b="0"/>
             <wp:docPr id="869953724" name="drawing"/>
             <wp:cNvGraphicFramePr>
@@ -986,7 +926,7 @@
                   <pic:spPr>
                     <a:xfrm>
                       <a:off x="0" y="0"/>
-                      <a:ext cx="1562100" cy="1562100"/>
+                      <a:ext cx="1851089" cy="1851089"/>
                     </a:xfrm>
                     <a:prstGeom prst="rect">
                       <a:avLst/>

</xml_diff>